<commit_message>
Added country wise mortality graph
</commit_message>
<xml_diff>
--- a/datavisualization.docx
+++ b/datavisualization.docx
@@ -585,6 +585,242 @@
         </w:rPr>
         <w:t>s for both male and female.  The graph clearly illustrates how the avoidable mortality cases are much higher in males compared to females.</w:t>
       </w:r>
+      <w:r>
+        <w:rPr>
+          <w:rFonts w:ascii="Verdana" w:hAnsi="Verdana"/>
+          <w:sz w:val="20"/>
+          <w:szCs w:val="20"/>
+          <w:lang w:val="en-US"/>
+        </w:rPr>
+        <w:t xml:space="preserve"> We can also see how the preventable mortality is lower for females compared to the treatable mortality, whereas the preventable mortality deaths are higher in men compared to the treatable mortality. The treatable mortality in females is mostly due to the fact that the diseases are not identified at the initial stage. For example, breast cancer is </w:t>
+      </w:r>
+      <w:r>
+        <w:rPr>
+          <w:rFonts w:ascii="Verdana" w:hAnsi="Verdana"/>
+          <w:sz w:val="20"/>
+          <w:szCs w:val="20"/>
+          <w:lang w:val="en-US"/>
+        </w:rPr>
+        <w:t xml:space="preserve">a </w:t>
+      </w:r>
+      <w:r>
+        <w:rPr>
+          <w:rFonts w:ascii="Verdana" w:hAnsi="Verdana"/>
+          <w:sz w:val="20"/>
+          <w:szCs w:val="20"/>
+          <w:lang w:val="en-US"/>
+        </w:rPr>
+        <w:t>common and a leading cause of death worldwide</w:t>
+      </w:r>
+      <w:r>
+        <w:rPr>
+          <w:rFonts w:ascii="Verdana" w:hAnsi="Verdana"/>
+          <w:sz w:val="20"/>
+          <w:szCs w:val="20"/>
+          <w:lang w:val="en-US"/>
+        </w:rPr>
+        <w:t>. Breast cancer can be treated if it is identified at a very early stage.</w:t>
+      </w:r>
+      <w:r>
+        <w:rPr>
+          <w:rFonts w:ascii="Verdana" w:hAnsi="Verdana"/>
+          <w:sz w:val="20"/>
+          <w:szCs w:val="20"/>
+          <w:lang w:val="en-US"/>
+        </w:rPr>
+        <w:t xml:space="preserve"> </w:t>
+      </w:r>
+      <w:r>
+        <w:rPr>
+          <w:rFonts w:ascii="Verdana" w:hAnsi="Verdana"/>
+          <w:sz w:val="20"/>
+          <w:szCs w:val="20"/>
+          <w:lang w:val="en-US"/>
+        </w:rPr>
+        <w:t>Diagnosing</w:t>
+      </w:r>
+      <w:r>
+        <w:rPr>
+          <w:rFonts w:ascii="Verdana" w:hAnsi="Verdana"/>
+          <w:sz w:val="20"/>
+          <w:szCs w:val="20"/>
+          <w:lang w:val="en-US"/>
+        </w:rPr>
+        <w:t xml:space="preserve"> and treating the diseases</w:t>
+      </w:r>
+      <w:r>
+        <w:rPr>
+          <w:rFonts w:ascii="Verdana" w:hAnsi="Verdana"/>
+          <w:sz w:val="20"/>
+          <w:szCs w:val="20"/>
+          <w:lang w:val="en-US"/>
+        </w:rPr>
+        <w:t xml:space="preserve"> at an early stage</w:t>
+      </w:r>
+      <w:r>
+        <w:rPr>
+          <w:rFonts w:ascii="Verdana" w:hAnsi="Verdana"/>
+          <w:sz w:val="20"/>
+          <w:szCs w:val="20"/>
+          <w:lang w:val="en-US"/>
+        </w:rPr>
+        <w:t xml:space="preserve"> is essential for preventing the treatable mortality deaths.</w:t>
+      </w:r>
+    </w:p>
+    <w:p>
+      <w:pPr>
+        <w:spacing w:line="360" w:lineRule="auto"/>
+        <w:rPr>
+          <w:rFonts w:ascii="Verdana" w:hAnsi="Verdana"/>
+          <w:sz w:val="20"/>
+          <w:szCs w:val="20"/>
+          <w:lang w:val="en-US"/>
+        </w:rPr>
+      </w:pPr>
+    </w:p>
+    <w:p>
+      <w:pPr>
+        <w:spacing w:line="360" w:lineRule="auto"/>
+        <w:rPr>
+          <w:rFonts w:ascii="Verdana" w:hAnsi="Verdana"/>
+          <w:sz w:val="20"/>
+          <w:szCs w:val="20"/>
+          <w:lang w:val="en-US"/>
+        </w:rPr>
+      </w:pPr>
+    </w:p>
+    <w:p>
+      <w:pPr>
+        <w:spacing w:line="360" w:lineRule="auto"/>
+        <w:rPr>
+          <w:rFonts w:ascii="Verdana" w:hAnsi="Verdana"/>
+          <w:sz w:val="20"/>
+          <w:szCs w:val="20"/>
+          <w:lang w:val="en-US"/>
+        </w:rPr>
+      </w:pPr>
+    </w:p>
+    <w:p>
+      <w:pPr>
+        <w:spacing w:line="360" w:lineRule="auto"/>
+        <w:rPr>
+          <w:rFonts w:ascii="Verdana" w:hAnsi="Verdana"/>
+          <w:sz w:val="20"/>
+          <w:szCs w:val="20"/>
+          <w:lang w:val="en-US"/>
+        </w:rPr>
+      </w:pPr>
+    </w:p>
+    <w:p>
+      <w:pPr>
+        <w:spacing w:line="360" w:lineRule="auto"/>
+        <w:rPr>
+          <w:rFonts w:ascii="Verdana" w:hAnsi="Verdana"/>
+          <w:sz w:val="20"/>
+          <w:szCs w:val="20"/>
+          <w:lang w:val="en-US"/>
+        </w:rPr>
+      </w:pPr>
+      <w:r>
+        <w:rPr>
+          <w:rFonts w:ascii="Verdana" w:hAnsi="Verdana"/>
+          <w:sz w:val="20"/>
+          <w:szCs w:val="20"/>
+          <w:lang w:val="en-US"/>
+        </w:rPr>
+        <w:lastRenderedPageBreak/>
+        <w:t>4)Mortality by country:</w:t>
+      </w:r>
+    </w:p>
+    <w:p>
+      <w:pPr>
+        <w:spacing w:line="360" w:lineRule="auto"/>
+        <w:rPr>
+          <w:rFonts w:ascii="Verdana" w:hAnsi="Verdana"/>
+          <w:sz w:val="20"/>
+          <w:szCs w:val="20"/>
+          <w:lang w:val="en-US"/>
+        </w:rPr>
+      </w:pPr>
+      <w:r>
+        <w:rPr>
+          <w:rFonts w:ascii="Verdana" w:hAnsi="Verdana"/>
+          <w:noProof/>
+          <w:sz w:val="20"/>
+          <w:szCs w:val="20"/>
+          <w:lang w:val="en-US"/>
+        </w:rPr>
+        <w:drawing>
+          <wp:inline distT="0" distB="0" distL="0" distR="0" wp14:anchorId="3D6C4BF0" wp14:editId="69291E3E">
+            <wp:extent cx="5731510" cy="4298950"/>
+            <wp:effectExtent l="0" t="0" r="2540" b="6350"/>
+            <wp:docPr id="4" name="Picture 4"/>
+            <wp:cNvGraphicFramePr>
+              <a:graphicFrameLocks xmlns:a="http://schemas.openxmlformats.org/drawingml/2006/main" noChangeAspect="1"/>
+            </wp:cNvGraphicFramePr>
+            <a:graphic xmlns:a="http://schemas.openxmlformats.org/drawingml/2006/main">
+              <a:graphicData uri="http://schemas.openxmlformats.org/drawingml/2006/picture">
+                <pic:pic xmlns:pic="http://schemas.openxmlformats.org/drawingml/2006/picture">
+                  <pic:nvPicPr>
+                    <pic:cNvPr id="4" name="Picture 4"/>
+                    <pic:cNvPicPr/>
+                  </pic:nvPicPr>
+                  <pic:blipFill>
+                    <a:blip r:embed="rId7">
+                      <a:extLst>
+                        <a:ext uri="{28A0092B-C50C-407E-A947-70E740481C1C}">
+                          <a14:useLocalDpi xmlns:a14="http://schemas.microsoft.com/office/drawing/2010/main" val="0"/>
+                        </a:ext>
+                      </a:extLst>
+                    </a:blip>
+                    <a:stretch>
+                      <a:fillRect/>
+                    </a:stretch>
+                  </pic:blipFill>
+                  <pic:spPr>
+                    <a:xfrm>
+                      <a:off x="0" y="0"/>
+                      <a:ext cx="5731510" cy="4298950"/>
+                    </a:xfrm>
+                    <a:prstGeom prst="rect">
+                      <a:avLst/>
+                    </a:prstGeom>
+                  </pic:spPr>
+                </pic:pic>
+              </a:graphicData>
+            </a:graphic>
+          </wp:inline>
+        </w:drawing>
+      </w:r>
+    </w:p>
+    <w:p>
+      <w:pPr>
+        <w:spacing w:line="360" w:lineRule="auto"/>
+        <w:rPr>
+          <w:rFonts w:ascii="Verdana" w:hAnsi="Verdana"/>
+          <w:sz w:val="20"/>
+          <w:szCs w:val="20"/>
+          <w:lang w:val="en-US"/>
+        </w:rPr>
+      </w:pPr>
+      <w:r>
+        <w:rPr>
+          <w:rFonts w:ascii="Verdana" w:hAnsi="Verdana"/>
+          <w:sz w:val="20"/>
+          <w:szCs w:val="20"/>
+          <w:lang w:val="en-US"/>
+        </w:rPr>
+        <w:t xml:space="preserve">The graph shows the standardized rates of death per 100,000 population. The graph shows that the number of avoidable mortality deaths is more for Germany compared to other countries in Europe. The graph shows how countries such as Denmark has tremendously reduced the avoidable mortality rates over the years. It is </w:t>
+      </w:r>
+      <w:r>
+        <w:rPr>
+          <w:rFonts w:ascii="Verdana" w:hAnsi="Verdana"/>
+          <w:sz w:val="20"/>
+          <w:szCs w:val="20"/>
+          <w:lang w:val="en-US"/>
+        </w:rPr>
+        <w:t>evident from the graph that Germany still has to bring the avoidable mortality rates down.</w:t>
+      </w:r>
     </w:p>
     <w:p>
       <w:pPr>
@@ -605,7 +841,16 @@
           <w:szCs w:val="20"/>
           <w:lang w:val="en-US"/>
         </w:rPr>
-        <w:t>4)</w:t>
+        <w:t>5</w:t>
+      </w:r>
+      <w:r>
+        <w:rPr>
+          <w:rFonts w:ascii="Verdana" w:hAnsi="Verdana"/>
+          <w:sz w:val="20"/>
+          <w:szCs w:val="20"/>
+          <w:lang w:val="en-US"/>
+        </w:rPr>
+        <w:t>)</w:t>
       </w:r>
       <w:r>
         <w:rPr>

</xml_diff>

<commit_message>
Change %notebook to %matplotlib qt format and added plotly graph
</commit_message>
<xml_diff>
--- a/datavisualization.docx
+++ b/datavisualization.docx
@@ -87,10 +87,10 @@
           <w:lang w:val="en-US"/>
         </w:rPr>
         <w:drawing>
-          <wp:inline distT="0" distB="0" distL="0" distR="0" wp14:anchorId="23BE421E" wp14:editId="34C2DA7F">
-            <wp:extent cx="6315075" cy="4298950"/>
-            <wp:effectExtent l="0" t="0" r="9525" b="6350"/>
-            <wp:docPr id="1" name="Picture 1"/>
+          <wp:inline distT="0" distB="0" distL="0" distR="0" wp14:anchorId="1826E975" wp14:editId="1D783003">
+            <wp:extent cx="5772150" cy="4298950"/>
+            <wp:effectExtent l="0" t="0" r="0" b="6350"/>
+            <wp:docPr id="6" name="Picture 6"/>
             <wp:cNvGraphicFramePr>
               <a:graphicFrameLocks xmlns:a="http://schemas.openxmlformats.org/drawingml/2006/main" noChangeAspect="1"/>
             </wp:cNvGraphicFramePr>
@@ -98,7 +98,7 @@
               <a:graphicData uri="http://schemas.openxmlformats.org/drawingml/2006/picture">
                 <pic:pic xmlns:pic="http://schemas.openxmlformats.org/drawingml/2006/picture">
                   <pic:nvPicPr>
-                    <pic:cNvPr id="1" name="Picture 1"/>
+                    <pic:cNvPr id="6" name="Picture 6"/>
                     <pic:cNvPicPr/>
                   </pic:nvPicPr>
                   <pic:blipFill>
@@ -116,7 +116,7 @@
                   <pic:spPr>
                     <a:xfrm>
                       <a:off x="0" y="0"/>
-                      <a:ext cx="6315075" cy="4298950"/>
+                      <a:ext cx="5772150" cy="4298950"/>
                     </a:xfrm>
                     <a:prstGeom prst="rect">
                       <a:avLst/>

</xml_diff>

<commit_message>
Added plotly headmap and 3d lineplot
</commit_message>
<xml_diff>
--- a/datavisualization.docx
+++ b/datavisualization.docx
@@ -309,130 +309,52 @@
       <w:r>
         <w:rPr>
           <w:rFonts w:ascii="Verdana" w:hAnsi="Verdana"/>
-          <w:sz w:val="20"/>
-          <w:szCs w:val="20"/>
-          <w:lang w:val="en-US"/>
-        </w:rPr>
-        <w:t>The graph shows how the avoidable mortality rates have fallen over the years.  The dataset has information on the total number of preventable and treatable deaths each year. The years 2000-2019 has been included in the dataset</w:t>
-      </w:r>
-      <w:r>
-        <w:rPr>
-          <w:rFonts w:ascii="Verdana" w:hAnsi="Verdana"/>
-          <w:sz w:val="20"/>
-          <w:szCs w:val="20"/>
-          <w:lang w:val="en-US"/>
-        </w:rPr>
-        <w:t xml:space="preserve">. The graph shows how the total number of avoidable mortality deaths has plummeted over the years in Germany. </w:t>
-      </w:r>
-      <w:r>
-        <w:rPr>
-          <w:rFonts w:ascii="Verdana" w:hAnsi="Verdana"/>
-          <w:sz w:val="20"/>
-          <w:szCs w:val="20"/>
-          <w:lang w:val="en-US"/>
-        </w:rPr>
-        <w:t>The graph also shows how avoidable mortality cases is much higher in males compared to females. Although the numbers have decreased</w:t>
-      </w:r>
-      <w:r>
-        <w:rPr>
-          <w:rFonts w:ascii="Verdana" w:hAnsi="Verdana"/>
-          <w:sz w:val="20"/>
-          <w:szCs w:val="20"/>
-          <w:lang w:val="en-US"/>
-        </w:rPr>
-        <w:t xml:space="preserve"> over the years</w:t>
-      </w:r>
-      <w:r>
-        <w:rPr>
-          <w:rFonts w:ascii="Verdana" w:hAnsi="Verdana"/>
-          <w:sz w:val="20"/>
-          <w:szCs w:val="20"/>
-          <w:lang w:val="en-US"/>
-        </w:rPr>
-        <w:t xml:space="preserve">, the number of deaths </w:t>
-      </w:r>
-      <w:proofErr w:type="gramStart"/>
-      <w:r>
-        <w:rPr>
-          <w:rFonts w:ascii="Verdana" w:hAnsi="Verdana"/>
-          <w:sz w:val="20"/>
-          <w:szCs w:val="20"/>
-          <w:lang w:val="en-US"/>
-        </w:rPr>
-        <w:t>are</w:t>
-      </w:r>
-      <w:proofErr w:type="gramEnd"/>
-      <w:r>
-        <w:rPr>
-          <w:rFonts w:ascii="Verdana" w:hAnsi="Verdana"/>
-          <w:sz w:val="20"/>
-          <w:szCs w:val="20"/>
-          <w:lang w:val="en-US"/>
-        </w:rPr>
-        <w:t xml:space="preserve"> still high and can still be reduced</w:t>
-      </w:r>
-      <w:r>
-        <w:rPr>
-          <w:rFonts w:ascii="Verdana" w:hAnsi="Verdana"/>
-          <w:sz w:val="20"/>
-          <w:szCs w:val="20"/>
-          <w:lang w:val="en-US"/>
-        </w:rPr>
-        <w:t xml:space="preserve">. In 2019, it was estimated that the </w:t>
-      </w:r>
-      <w:r>
-        <w:rPr>
-          <w:rFonts w:ascii="Verdana" w:hAnsi="Verdana"/>
-          <w:sz w:val="20"/>
-          <w:szCs w:val="20"/>
-          <w:lang w:val="en-US"/>
-        </w:rPr>
-        <w:t xml:space="preserve">total </w:t>
-      </w:r>
-      <w:r>
-        <w:rPr>
-          <w:rFonts w:ascii="Verdana" w:hAnsi="Verdana"/>
-          <w:sz w:val="20"/>
-          <w:szCs w:val="20"/>
-          <w:lang w:val="en-US"/>
-        </w:rPr>
-        <w:t xml:space="preserve">number of </w:t>
-      </w:r>
-      <w:r>
-        <w:rPr>
-          <w:rFonts w:ascii="Verdana" w:hAnsi="Verdana"/>
-          <w:sz w:val="20"/>
-          <w:szCs w:val="20"/>
-          <w:lang w:val="en-US"/>
-        </w:rPr>
-        <w:t>deaths</w:t>
-      </w:r>
-      <w:r>
-        <w:rPr>
-          <w:rFonts w:ascii="Verdana" w:hAnsi="Verdana"/>
-          <w:sz w:val="20"/>
-          <w:szCs w:val="20"/>
-          <w:lang w:val="en-US"/>
-        </w:rPr>
-        <w:t xml:space="preserve"> which could have been avoided was around 177,503</w:t>
-      </w:r>
-      <w:r>
-        <w:rPr>
-          <w:rFonts w:ascii="Verdana" w:hAnsi="Verdana"/>
-          <w:sz w:val="20"/>
-          <w:szCs w:val="20"/>
-          <w:lang w:val="en-US"/>
-        </w:rPr>
-        <w:t>.</w:t>
-      </w:r>
-      <w:r>
-        <w:rPr>
-          <w:rFonts w:ascii="Verdana" w:hAnsi="Verdana"/>
-          <w:sz w:val="20"/>
-          <w:szCs w:val="20"/>
-          <w:lang w:val="en-US"/>
-        </w:rPr>
-        <w:t xml:space="preserve"> The numbers could be reduced if people do regular health checkups and treat health problems immediately on the onset of symptoms.</w:t>
+          <w:noProof/>
+          <w:sz w:val="20"/>
+          <w:szCs w:val="20"/>
+          <w:lang w:val="en-US"/>
+        </w:rPr>
+        <w:drawing>
+          <wp:inline distT="0" distB="0" distL="0" distR="0" wp14:anchorId="3A20F1B9" wp14:editId="6CFB285E">
+            <wp:extent cx="5731510" cy="3061335"/>
+            <wp:effectExtent l="0" t="0" r="2540" b="5715"/>
+            <wp:docPr id="11" name="Picture 11"/>
+            <wp:cNvGraphicFramePr>
+              <a:graphicFrameLocks xmlns:a="http://schemas.openxmlformats.org/drawingml/2006/main" noChangeAspect="1"/>
+            </wp:cNvGraphicFramePr>
+            <a:graphic xmlns:a="http://schemas.openxmlformats.org/drawingml/2006/main">
+              <a:graphicData uri="http://schemas.openxmlformats.org/drawingml/2006/picture">
+                <pic:pic xmlns:pic="http://schemas.openxmlformats.org/drawingml/2006/picture">
+                  <pic:nvPicPr>
+                    <pic:cNvPr id="11" name="Picture 11"/>
+                    <pic:cNvPicPr/>
+                  </pic:nvPicPr>
+                  <pic:blipFill>
+                    <a:blip r:embed="rId6">
+                      <a:extLst>
+                        <a:ext uri="{28A0092B-C50C-407E-A947-70E740481C1C}">
+                          <a14:useLocalDpi xmlns:a14="http://schemas.microsoft.com/office/drawing/2010/main" val="0"/>
+                        </a:ext>
+                      </a:extLst>
+                    </a:blip>
+                    <a:stretch>
+                      <a:fillRect/>
+                    </a:stretch>
+                  </pic:blipFill>
+                  <pic:spPr>
+                    <a:xfrm>
+                      <a:off x="0" y="0"/>
+                      <a:ext cx="5731510" cy="3061335"/>
+                    </a:xfrm>
+                    <a:prstGeom prst="rect">
+                      <a:avLst/>
+                    </a:prstGeom>
+                  </pic:spPr>
+                </pic:pic>
+              </a:graphicData>
+            </a:graphic>
+          </wp:inline>
+        </w:drawing>
       </w:r>
     </w:p>
     <w:p>
@@ -445,6 +367,144 @@
           <w:lang w:val="en-US"/>
         </w:rPr>
       </w:pPr>
+      <w:r>
+        <w:rPr>
+          <w:rFonts w:ascii="Verdana" w:hAnsi="Verdana"/>
+          <w:sz w:val="20"/>
+          <w:szCs w:val="20"/>
+          <w:lang w:val="en-US"/>
+        </w:rPr>
+        <w:t xml:space="preserve">The graph shows how the avoidable mortality rates have fallen over the years.  The dataset has information on the total number of preventable and treatable deaths each </w:t>
+      </w:r>
+      <w:r>
+        <w:rPr>
+          <w:rFonts w:ascii="Verdana" w:hAnsi="Verdana"/>
+          <w:sz w:val="20"/>
+          <w:szCs w:val="20"/>
+          <w:lang w:val="en-US"/>
+        </w:rPr>
+        <w:lastRenderedPageBreak/>
+        <w:t>year. The years 2000-2019 has been included in the dataset</w:t>
+      </w:r>
+      <w:r>
+        <w:rPr>
+          <w:rFonts w:ascii="Verdana" w:hAnsi="Verdana"/>
+          <w:sz w:val="20"/>
+          <w:szCs w:val="20"/>
+          <w:lang w:val="en-US"/>
+        </w:rPr>
+        <w:t xml:space="preserve">. The graph shows how the total number of avoidable mortality deaths has plummeted over the years in Germany. </w:t>
+      </w:r>
+      <w:r>
+        <w:rPr>
+          <w:rFonts w:ascii="Verdana" w:hAnsi="Verdana"/>
+          <w:sz w:val="20"/>
+          <w:szCs w:val="20"/>
+          <w:lang w:val="en-US"/>
+        </w:rPr>
+        <w:t>The graph also shows how avoidable mortality cases is much higher in males compared to females. Although the numbers have decreased</w:t>
+      </w:r>
+      <w:r>
+        <w:rPr>
+          <w:rFonts w:ascii="Verdana" w:hAnsi="Verdana"/>
+          <w:sz w:val="20"/>
+          <w:szCs w:val="20"/>
+          <w:lang w:val="en-US"/>
+        </w:rPr>
+        <w:t xml:space="preserve"> over the years</w:t>
+      </w:r>
+      <w:r>
+        <w:rPr>
+          <w:rFonts w:ascii="Verdana" w:hAnsi="Verdana"/>
+          <w:sz w:val="20"/>
+          <w:szCs w:val="20"/>
+          <w:lang w:val="en-US"/>
+        </w:rPr>
+        <w:t xml:space="preserve">, the number of deaths </w:t>
+      </w:r>
+      <w:proofErr w:type="gramStart"/>
+      <w:r>
+        <w:rPr>
+          <w:rFonts w:ascii="Verdana" w:hAnsi="Verdana"/>
+          <w:sz w:val="20"/>
+          <w:szCs w:val="20"/>
+          <w:lang w:val="en-US"/>
+        </w:rPr>
+        <w:t>are</w:t>
+      </w:r>
+      <w:proofErr w:type="gramEnd"/>
+      <w:r>
+        <w:rPr>
+          <w:rFonts w:ascii="Verdana" w:hAnsi="Verdana"/>
+          <w:sz w:val="20"/>
+          <w:szCs w:val="20"/>
+          <w:lang w:val="en-US"/>
+        </w:rPr>
+        <w:t xml:space="preserve"> still high and can still be reduced</w:t>
+      </w:r>
+      <w:r>
+        <w:rPr>
+          <w:rFonts w:ascii="Verdana" w:hAnsi="Verdana"/>
+          <w:sz w:val="20"/>
+          <w:szCs w:val="20"/>
+          <w:lang w:val="en-US"/>
+        </w:rPr>
+        <w:t xml:space="preserve">. In 2019, it was estimated that the </w:t>
+      </w:r>
+      <w:r>
+        <w:rPr>
+          <w:rFonts w:ascii="Verdana" w:hAnsi="Verdana"/>
+          <w:sz w:val="20"/>
+          <w:szCs w:val="20"/>
+          <w:lang w:val="en-US"/>
+        </w:rPr>
+        <w:t xml:space="preserve">total </w:t>
+      </w:r>
+      <w:r>
+        <w:rPr>
+          <w:rFonts w:ascii="Verdana" w:hAnsi="Verdana"/>
+          <w:sz w:val="20"/>
+          <w:szCs w:val="20"/>
+          <w:lang w:val="en-US"/>
+        </w:rPr>
+        <w:t xml:space="preserve">number of </w:t>
+      </w:r>
+      <w:r>
+        <w:rPr>
+          <w:rFonts w:ascii="Verdana" w:hAnsi="Verdana"/>
+          <w:sz w:val="20"/>
+          <w:szCs w:val="20"/>
+          <w:lang w:val="en-US"/>
+        </w:rPr>
+        <w:t>deaths</w:t>
+      </w:r>
+      <w:r>
+        <w:rPr>
+          <w:rFonts w:ascii="Verdana" w:hAnsi="Verdana"/>
+          <w:sz w:val="20"/>
+          <w:szCs w:val="20"/>
+          <w:lang w:val="en-US"/>
+        </w:rPr>
+        <w:t xml:space="preserve"> which could have been avoided was around 177,503</w:t>
+      </w:r>
+      <w:r>
+        <w:rPr>
+          <w:rFonts w:ascii="Verdana" w:hAnsi="Verdana"/>
+          <w:sz w:val="20"/>
+          <w:szCs w:val="20"/>
+          <w:lang w:val="en-US"/>
+        </w:rPr>
+        <w:t>.</w:t>
+      </w:r>
+      <w:r>
+        <w:rPr>
+          <w:rFonts w:ascii="Verdana" w:hAnsi="Verdana"/>
+          <w:sz w:val="20"/>
+          <w:szCs w:val="20"/>
+          <w:lang w:val="en-US"/>
+        </w:rPr>
+        <w:t xml:space="preserve"> The numbers could be reduced if people do regular health checkups and treat health problems immediately on the onset of symptoms.</w:t>
+      </w:r>
     </w:p>
     <w:p>
       <w:pPr>
@@ -456,47 +516,13 @@
           <w:lang w:val="en-US"/>
         </w:rPr>
       </w:pPr>
-    </w:p>
-    <w:p>
-      <w:pPr>
-        <w:spacing w:line="360" w:lineRule="auto"/>
-        <w:rPr>
-          <w:rFonts w:ascii="Verdana" w:hAnsi="Verdana"/>
-          <w:sz w:val="20"/>
-          <w:szCs w:val="20"/>
-          <w:lang w:val="en-US"/>
-        </w:rPr>
-      </w:pPr>
-    </w:p>
-    <w:p>
-      <w:pPr>
-        <w:spacing w:line="360" w:lineRule="auto"/>
-        <w:rPr>
-          <w:rFonts w:ascii="Verdana" w:hAnsi="Verdana"/>
-          <w:sz w:val="20"/>
-          <w:szCs w:val="20"/>
-          <w:lang w:val="en-US"/>
-        </w:rPr>
-      </w:pPr>
-    </w:p>
-    <w:p>
-      <w:pPr>
-        <w:spacing w:line="360" w:lineRule="auto"/>
-        <w:rPr>
-          <w:rFonts w:ascii="Verdana" w:hAnsi="Verdana"/>
-          <w:sz w:val="20"/>
-          <w:szCs w:val="20"/>
-          <w:lang w:val="en-US"/>
-        </w:rPr>
-      </w:pPr>
-      <w:r>
-        <w:rPr>
-          <w:rFonts w:ascii="Verdana" w:hAnsi="Verdana"/>
-          <w:sz w:val="20"/>
-          <w:szCs w:val="20"/>
-          <w:lang w:val="en-US"/>
-        </w:rPr>
-        <w:lastRenderedPageBreak/>
+      <w:r>
+        <w:rPr>
+          <w:rFonts w:ascii="Verdana" w:hAnsi="Verdana"/>
+          <w:sz w:val="20"/>
+          <w:szCs w:val="20"/>
+          <w:lang w:val="en-US"/>
+        </w:rPr>
         <w:t>3)Preventable vs Treatable morality graph:</w:t>
       </w:r>
     </w:p>
@@ -534,7 +560,7 @@
                     <pic:cNvPicPr/>
                   </pic:nvPicPr>
                   <pic:blipFill>
-                    <a:blip r:embed="rId6">
+                    <a:blip r:embed="rId7">
                       <a:extLst>
                         <a:ext uri="{28A0092B-C50C-407E-A947-70E740481C1C}">
                           <a14:useLocalDpi xmlns:a14="http://schemas.microsoft.com/office/drawing/2010/main" val="0"/>
@@ -659,7 +685,17 @@
           <w:szCs w:val="20"/>
           <w:lang w:val="en-US"/>
         </w:rPr>
-        <w:t>. Breast cancer can be treated if it is identified at a very early stage.</w:t>
+        <w:t xml:space="preserve">. Breast cancer can be treated if it is identified at </w:t>
+      </w:r>
+      <w:r>
+        <w:rPr>
+          <w:rFonts w:ascii="Verdana" w:hAnsi="Verdana"/>
+          <w:sz w:val="20"/>
+          <w:szCs w:val="20"/>
+          <w:lang w:val="en-US"/>
+        </w:rPr>
+        <w:lastRenderedPageBreak/>
+        <w:t>a very early stage.</w:t>
       </w:r>
       <w:r>
         <w:rPr>
@@ -717,58 +753,13 @@
           <w:lang w:val="en-US"/>
         </w:rPr>
       </w:pPr>
-    </w:p>
-    <w:p>
-      <w:pPr>
-        <w:spacing w:line="360" w:lineRule="auto"/>
-        <w:rPr>
-          <w:rFonts w:ascii="Verdana" w:hAnsi="Verdana"/>
-          <w:sz w:val="20"/>
-          <w:szCs w:val="20"/>
-          <w:lang w:val="en-US"/>
-        </w:rPr>
-      </w:pPr>
-    </w:p>
-    <w:p>
-      <w:pPr>
-        <w:spacing w:line="360" w:lineRule="auto"/>
-        <w:rPr>
-          <w:rFonts w:ascii="Verdana" w:hAnsi="Verdana"/>
-          <w:sz w:val="20"/>
-          <w:szCs w:val="20"/>
-          <w:lang w:val="en-US"/>
-        </w:rPr>
-      </w:pPr>
-    </w:p>
-    <w:p>
-      <w:pPr>
-        <w:spacing w:line="360" w:lineRule="auto"/>
-        <w:rPr>
-          <w:rFonts w:ascii="Verdana" w:hAnsi="Verdana"/>
-          <w:sz w:val="20"/>
-          <w:szCs w:val="20"/>
-          <w:lang w:val="en-US"/>
-        </w:rPr>
-      </w:pPr>
-    </w:p>
-    <w:p>
-      <w:pPr>
-        <w:spacing w:line="360" w:lineRule="auto"/>
-        <w:rPr>
-          <w:rFonts w:ascii="Verdana" w:hAnsi="Verdana"/>
-          <w:sz w:val="20"/>
-          <w:szCs w:val="20"/>
-          <w:lang w:val="en-US"/>
-        </w:rPr>
-      </w:pPr>
-      <w:r>
-        <w:rPr>
-          <w:rFonts w:ascii="Verdana" w:hAnsi="Verdana"/>
-          <w:sz w:val="20"/>
-          <w:szCs w:val="20"/>
-          <w:lang w:val="en-US"/>
-        </w:rPr>
-        <w:lastRenderedPageBreak/>
+      <w:r>
+        <w:rPr>
+          <w:rFonts w:ascii="Verdana" w:hAnsi="Verdana"/>
+          <w:sz w:val="20"/>
+          <w:szCs w:val="20"/>
+          <w:lang w:val="en-US"/>
+        </w:rPr>
         <w:t>4)Mortality by country:</w:t>
       </w:r>
     </w:p>
@@ -803,217 +794,6 @@
                 <pic:pic xmlns:pic="http://schemas.openxmlformats.org/drawingml/2006/picture">
                   <pic:nvPicPr>
                     <pic:cNvPr id="4" name="Picture 4"/>
-                    <pic:cNvPicPr/>
-                  </pic:nvPicPr>
-                  <pic:blipFill>
-                    <a:blip r:embed="rId7">
-                      <a:extLst>
-                        <a:ext uri="{28A0092B-C50C-407E-A947-70E740481C1C}">
-                          <a14:useLocalDpi xmlns:a14="http://schemas.microsoft.com/office/drawing/2010/main" val="0"/>
-                        </a:ext>
-                      </a:extLst>
-                    </a:blip>
-                    <a:stretch>
-                      <a:fillRect/>
-                    </a:stretch>
-                  </pic:blipFill>
-                  <pic:spPr>
-                    <a:xfrm>
-                      <a:off x="0" y="0"/>
-                      <a:ext cx="5731510" cy="4298950"/>
-                    </a:xfrm>
-                    <a:prstGeom prst="rect">
-                      <a:avLst/>
-                    </a:prstGeom>
-                  </pic:spPr>
-                </pic:pic>
-              </a:graphicData>
-            </a:graphic>
-          </wp:inline>
-        </w:drawing>
-      </w:r>
-    </w:p>
-    <w:p>
-      <w:pPr>
-        <w:spacing w:line="360" w:lineRule="auto"/>
-        <w:rPr>
-          <w:rFonts w:ascii="Verdana" w:hAnsi="Verdana"/>
-          <w:sz w:val="20"/>
-          <w:szCs w:val="20"/>
-          <w:lang w:val="en-US"/>
-        </w:rPr>
-      </w:pPr>
-      <w:r>
-        <w:rPr>
-          <w:rFonts w:ascii="Verdana" w:hAnsi="Verdana"/>
-          <w:sz w:val="20"/>
-          <w:szCs w:val="20"/>
-          <w:lang w:val="en-US"/>
-        </w:rPr>
-        <w:t xml:space="preserve">The graph shows the standardized rates of death per 100,000 population. The graph shows that the number of avoidable mortality deaths is more for Germany compared to other countries in Europe. The graph shows how countries such as Denmark has tremendously reduced the avoidable mortality rates over the years. It is </w:t>
-      </w:r>
-      <w:r>
-        <w:rPr>
-          <w:rFonts w:ascii="Verdana" w:hAnsi="Verdana"/>
-          <w:sz w:val="20"/>
-          <w:szCs w:val="20"/>
-          <w:lang w:val="en-US"/>
-        </w:rPr>
-        <w:t>evident from the graph that Germany still has to bring the avoidable mortality rates down.</w:t>
-      </w:r>
-    </w:p>
-    <w:p>
-      <w:pPr>
-        <w:spacing w:line="360" w:lineRule="auto"/>
-        <w:rPr>
-          <w:rFonts w:ascii="Verdana" w:hAnsi="Verdana"/>
-          <w:b/>
-          <w:bCs/>
-          <w:sz w:val="20"/>
-          <w:szCs w:val="20"/>
-          <w:lang w:val="en-US"/>
-        </w:rPr>
-      </w:pPr>
-      <w:r>
-        <w:rPr>
-          <w:rFonts w:ascii="Verdana" w:hAnsi="Verdana"/>
-          <w:sz w:val="20"/>
-          <w:szCs w:val="20"/>
-          <w:lang w:val="en-US"/>
-        </w:rPr>
-        <w:t>5</w:t>
-      </w:r>
-      <w:r>
-        <w:rPr>
-          <w:rFonts w:ascii="Verdana" w:hAnsi="Verdana"/>
-          <w:sz w:val="20"/>
-          <w:szCs w:val="20"/>
-          <w:lang w:val="en-US"/>
-        </w:rPr>
-        <w:t>)</w:t>
-      </w:r>
-      <w:r>
-        <w:rPr>
-          <w:rFonts w:ascii="Verdana" w:hAnsi="Verdana"/>
-          <w:b/>
-          <w:bCs/>
-          <w:sz w:val="20"/>
-          <w:szCs w:val="20"/>
-          <w:lang w:val="en-US"/>
-        </w:rPr>
-        <w:t>Conclusion:</w:t>
-      </w:r>
-    </w:p>
-    <w:p>
-      <w:pPr>
-        <w:spacing w:line="360" w:lineRule="auto"/>
-        <w:rPr>
-          <w:rFonts w:ascii="Verdana" w:hAnsi="Verdana"/>
-          <w:sz w:val="20"/>
-          <w:szCs w:val="20"/>
-          <w:lang w:val="en-US"/>
-        </w:rPr>
-      </w:pPr>
-      <w:r>
-        <w:rPr>
-          <w:rFonts w:ascii="Verdana" w:hAnsi="Verdana"/>
-          <w:sz w:val="20"/>
-          <w:szCs w:val="20"/>
-          <w:lang w:val="en-US"/>
-        </w:rPr>
-        <w:t xml:space="preserve">The author believes that </w:t>
-      </w:r>
-      <w:r>
-        <w:rPr>
-          <w:rFonts w:ascii="Verdana" w:hAnsi="Verdana"/>
-          <w:sz w:val="20"/>
-          <w:szCs w:val="20"/>
-          <w:lang w:val="en-US"/>
-        </w:rPr>
-        <w:t>improvements in medical care is needed to prevent cases of treatable and preventable mortality. The author also believes that the difference in average life span between males and females can be reduced if the avoidable mortality cases are prevented. The author predicts that if the avoidable mortality cases are reduced and more innovations in health technologies are made, the average life span for both males and females would likely increase. Digital health would play a significant role when it comes to diagnosing cases at an early stag</w:t>
-      </w:r>
-      <w:r>
-        <w:rPr>
-          <w:rFonts w:ascii="Verdana" w:hAnsi="Verdana"/>
-          <w:sz w:val="20"/>
-          <w:szCs w:val="20"/>
-          <w:lang w:val="en-US"/>
-        </w:rPr>
-        <w:t xml:space="preserve">e leading to quick recovery and </w:t>
-      </w:r>
-      <w:r>
-        <w:rPr>
-          <w:rFonts w:ascii="Verdana" w:hAnsi="Verdana"/>
-          <w:sz w:val="20"/>
-          <w:szCs w:val="20"/>
-          <w:lang w:val="en-US"/>
-        </w:rPr>
-        <w:t>improvised care.</w:t>
-      </w:r>
-    </w:p>
-    <w:p>
-      <w:pPr>
-        <w:spacing w:line="360" w:lineRule="auto"/>
-        <w:rPr>
-          <w:rFonts w:ascii="Verdana" w:hAnsi="Verdana"/>
-          <w:sz w:val="20"/>
-          <w:szCs w:val="20"/>
-          <w:lang w:val="en-US"/>
-        </w:rPr>
-      </w:pPr>
-    </w:p>
-    <w:p>
-      <w:pPr>
-        <w:spacing w:line="360" w:lineRule="auto"/>
-        <w:rPr>
-          <w:rFonts w:ascii="Verdana" w:hAnsi="Verdana"/>
-          <w:sz w:val="20"/>
-          <w:szCs w:val="20"/>
-          <w:lang w:val="en-US"/>
-        </w:rPr>
-      </w:pPr>
-    </w:p>
-    <w:p>
-      <w:pPr>
-        <w:spacing w:line="360" w:lineRule="auto"/>
-        <w:rPr>
-          <w:rFonts w:ascii="Verdana" w:hAnsi="Verdana"/>
-          <w:sz w:val="20"/>
-          <w:szCs w:val="20"/>
-          <w:lang w:val="en-US"/>
-        </w:rPr>
-      </w:pPr>
-      <w:r>
-        <w:rPr>
-          <w:rFonts w:ascii="Verdana" w:hAnsi="Verdana"/>
-          <w:sz w:val="20"/>
-          <w:szCs w:val="20"/>
-          <w:lang w:val="en-US"/>
-        </w:rPr>
-        <w:lastRenderedPageBreak/>
-        <w:t>6)Additional visualization graphs:</w:t>
-      </w:r>
-      <w:r>
-        <w:rPr>
-          <w:rFonts w:ascii="Verdana" w:hAnsi="Verdana"/>
-          <w:noProof/>
-          <w:sz w:val="20"/>
-          <w:szCs w:val="20"/>
-          <w:lang w:val="en-US"/>
-        </w:rPr>
-        <w:drawing>
-          <wp:inline distT="0" distB="0" distL="0" distR="0" wp14:anchorId="555AC73A" wp14:editId="6AA93469">
-            <wp:extent cx="5731510" cy="4298950"/>
-            <wp:effectExtent l="0" t="0" r="2540" b="6350"/>
-            <wp:docPr id="8" name="Picture 8"/>
-            <wp:cNvGraphicFramePr>
-              <a:graphicFrameLocks xmlns:a="http://schemas.openxmlformats.org/drawingml/2006/main" noChangeAspect="1"/>
-            </wp:cNvGraphicFramePr>
-            <a:graphic xmlns:a="http://schemas.openxmlformats.org/drawingml/2006/main">
-              <a:graphicData uri="http://schemas.openxmlformats.org/drawingml/2006/picture">
-                <pic:pic xmlns:pic="http://schemas.openxmlformats.org/drawingml/2006/picture">
-                  <pic:nvPicPr>
-                    <pic:cNvPr id="8" name="Picture 8"/>
                     <pic:cNvPicPr/>
                   </pic:nvPicPr>
                   <pic:blipFill>
@@ -1043,6 +823,195 @@
           </wp:inline>
         </w:drawing>
       </w:r>
+    </w:p>
+    <w:p>
+      <w:pPr>
+        <w:spacing w:line="360" w:lineRule="auto"/>
+        <w:rPr>
+          <w:rFonts w:ascii="Verdana" w:hAnsi="Verdana"/>
+          <w:sz w:val="20"/>
+          <w:szCs w:val="20"/>
+          <w:lang w:val="en-US"/>
+        </w:rPr>
+      </w:pPr>
+      <w:r>
+        <w:rPr>
+          <w:rFonts w:ascii="Verdana" w:hAnsi="Verdana"/>
+          <w:sz w:val="20"/>
+          <w:szCs w:val="20"/>
+          <w:lang w:val="en-US"/>
+        </w:rPr>
+        <w:t xml:space="preserve">The graph shows the standardized rates of death per 100,000 population. The graph shows that the number of avoidable mortality deaths is more for Germany compared to other countries in Europe. The graph shows how countries such as Denmark has tremendously reduced the avoidable mortality rates over the years. It is </w:t>
+      </w:r>
+      <w:r>
+        <w:rPr>
+          <w:rFonts w:ascii="Verdana" w:hAnsi="Verdana"/>
+          <w:sz w:val="20"/>
+          <w:szCs w:val="20"/>
+          <w:lang w:val="en-US"/>
+        </w:rPr>
+        <w:t>evident from the graph that Germany still has to bring the avoidable mortality rates down.</w:t>
+      </w:r>
+    </w:p>
+    <w:p>
+      <w:pPr>
+        <w:spacing w:line="360" w:lineRule="auto"/>
+        <w:rPr>
+          <w:rFonts w:ascii="Verdana" w:hAnsi="Verdana"/>
+          <w:b/>
+          <w:bCs/>
+          <w:sz w:val="20"/>
+          <w:szCs w:val="20"/>
+          <w:lang w:val="en-US"/>
+        </w:rPr>
+      </w:pPr>
+      <w:r>
+        <w:rPr>
+          <w:rFonts w:ascii="Verdana" w:hAnsi="Verdana"/>
+          <w:sz w:val="20"/>
+          <w:szCs w:val="20"/>
+          <w:lang w:val="en-US"/>
+        </w:rPr>
+        <w:t>5</w:t>
+      </w:r>
+      <w:r>
+        <w:rPr>
+          <w:rFonts w:ascii="Verdana" w:hAnsi="Verdana"/>
+          <w:sz w:val="20"/>
+          <w:szCs w:val="20"/>
+          <w:lang w:val="en-US"/>
+        </w:rPr>
+        <w:t>)</w:t>
+      </w:r>
+      <w:r>
+        <w:rPr>
+          <w:rFonts w:ascii="Verdana" w:hAnsi="Verdana"/>
+          <w:b/>
+          <w:bCs/>
+          <w:sz w:val="20"/>
+          <w:szCs w:val="20"/>
+          <w:lang w:val="en-US"/>
+        </w:rPr>
+        <w:t>Conclusion:</w:t>
+      </w:r>
+    </w:p>
+    <w:p>
+      <w:pPr>
+        <w:spacing w:line="360" w:lineRule="auto"/>
+        <w:rPr>
+          <w:rFonts w:ascii="Verdana" w:hAnsi="Verdana"/>
+          <w:sz w:val="20"/>
+          <w:szCs w:val="20"/>
+          <w:lang w:val="en-US"/>
+        </w:rPr>
+      </w:pPr>
+      <w:r>
+        <w:rPr>
+          <w:rFonts w:ascii="Verdana" w:hAnsi="Verdana"/>
+          <w:sz w:val="20"/>
+          <w:szCs w:val="20"/>
+          <w:lang w:val="en-US"/>
+        </w:rPr>
+        <w:t xml:space="preserve">The author believes that </w:t>
+      </w:r>
+      <w:r>
+        <w:rPr>
+          <w:rFonts w:ascii="Verdana" w:hAnsi="Verdana"/>
+          <w:sz w:val="20"/>
+          <w:szCs w:val="20"/>
+          <w:lang w:val="en-US"/>
+        </w:rPr>
+        <w:t>improvements in medical care is needed to prevent cases of treatable and preventable mortality. The author also believes that the difference in average life span between males and females can be reduced if the avoidable mortality cases are prevented. The author predicts that if the avoidable mortality cases are reduced and more innovations in health technologies are made, the average life span for both males and females would likely increase. Digital health would play a significant role when it comes to diagnosing cases at an early stag</w:t>
+      </w:r>
+      <w:r>
+        <w:rPr>
+          <w:rFonts w:ascii="Verdana" w:hAnsi="Verdana"/>
+          <w:sz w:val="20"/>
+          <w:szCs w:val="20"/>
+          <w:lang w:val="en-US"/>
+        </w:rPr>
+        <w:t xml:space="preserve">e leading to quick recovery and </w:t>
+      </w:r>
+      <w:r>
+        <w:rPr>
+          <w:rFonts w:ascii="Verdana" w:hAnsi="Verdana"/>
+          <w:sz w:val="20"/>
+          <w:szCs w:val="20"/>
+          <w:lang w:val="en-US"/>
+        </w:rPr>
+        <w:t>improvised care.</w:t>
+      </w:r>
+    </w:p>
+    <w:p>
+      <w:pPr>
+        <w:spacing w:line="360" w:lineRule="auto"/>
+        <w:rPr>
+          <w:rFonts w:ascii="Verdana" w:hAnsi="Verdana"/>
+          <w:sz w:val="20"/>
+          <w:szCs w:val="20"/>
+          <w:lang w:val="en-US"/>
+        </w:rPr>
+      </w:pPr>
+      <w:r>
+        <w:rPr>
+          <w:rFonts w:ascii="Verdana" w:hAnsi="Verdana"/>
+          <w:sz w:val="20"/>
+          <w:szCs w:val="20"/>
+          <w:lang w:val="en-US"/>
+        </w:rPr>
+        <w:lastRenderedPageBreak/>
+        <w:t>6)Additional visualization graphs:</w:t>
+      </w:r>
+      <w:r>
+        <w:rPr>
+          <w:rFonts w:ascii="Verdana" w:hAnsi="Verdana"/>
+          <w:noProof/>
+          <w:sz w:val="20"/>
+          <w:szCs w:val="20"/>
+          <w:lang w:val="en-US"/>
+        </w:rPr>
+        <w:drawing>
+          <wp:inline distT="0" distB="0" distL="0" distR="0" wp14:anchorId="555AC73A" wp14:editId="6AA93469">
+            <wp:extent cx="5731510" cy="4298950"/>
+            <wp:effectExtent l="0" t="0" r="2540" b="6350"/>
+            <wp:docPr id="8" name="Picture 8"/>
+            <wp:cNvGraphicFramePr>
+              <a:graphicFrameLocks xmlns:a="http://schemas.openxmlformats.org/drawingml/2006/main" noChangeAspect="1"/>
+            </wp:cNvGraphicFramePr>
+            <a:graphic xmlns:a="http://schemas.openxmlformats.org/drawingml/2006/main">
+              <a:graphicData uri="http://schemas.openxmlformats.org/drawingml/2006/picture">
+                <pic:pic xmlns:pic="http://schemas.openxmlformats.org/drawingml/2006/picture">
+                  <pic:nvPicPr>
+                    <pic:cNvPr id="8" name="Picture 8"/>
+                    <pic:cNvPicPr/>
+                  </pic:nvPicPr>
+                  <pic:blipFill>
+                    <a:blip r:embed="rId9">
+                      <a:extLst>
+                        <a:ext uri="{28A0092B-C50C-407E-A947-70E740481C1C}">
+                          <a14:useLocalDpi xmlns:a14="http://schemas.microsoft.com/office/drawing/2010/main" val="0"/>
+                        </a:ext>
+                      </a:extLst>
+                    </a:blip>
+                    <a:stretch>
+                      <a:fillRect/>
+                    </a:stretch>
+                  </pic:blipFill>
+                  <pic:spPr>
+                    <a:xfrm>
+                      <a:off x="0" y="0"/>
+                      <a:ext cx="5731510" cy="4298950"/>
+                    </a:xfrm>
+                    <a:prstGeom prst="rect">
+                      <a:avLst/>
+                    </a:prstGeom>
+                  </pic:spPr>
+                </pic:pic>
+              </a:graphicData>
+            </a:graphic>
+          </wp:inline>
+        </w:drawing>
+      </w:r>
       <w:r>
         <w:rPr>
           <w:rFonts w:ascii="Verdana" w:hAnsi="Verdana"/>
@@ -1068,7 +1037,7 @@
                     <pic:cNvPicPr/>
                   </pic:nvPicPr>
                   <pic:blipFill>
-                    <a:blip r:embed="rId9">
+                    <a:blip r:embed="rId10">
                       <a:extLst>
                         <a:ext uri="{28A0092B-C50C-407E-A947-70E740481C1C}">
                           <a14:useLocalDpi xmlns:a14="http://schemas.microsoft.com/office/drawing/2010/main" val="0"/>
@@ -1130,7 +1099,7 @@
                     <pic:cNvPicPr/>
                   </pic:nvPicPr>
                   <pic:blipFill>
-                    <a:blip r:embed="rId10" cstate="print">
+                    <a:blip r:embed="rId11" cstate="print">
                       <a:extLst>
                         <a:ext uri="{28A0092B-C50C-407E-A947-70E740481C1C}">
                           <a14:useLocalDpi xmlns:a14="http://schemas.microsoft.com/office/drawing/2010/main" val="0"/>

</xml_diff>

<commit_message>
Added animated bar graph for country mortality rates
</commit_message>
<xml_diff>
--- a/datavisualization.docx
+++ b/datavisualization.docx
@@ -87,10 +87,10 @@
           <w:lang w:val="en-US"/>
         </w:rPr>
         <w:drawing>
-          <wp:inline distT="0" distB="0" distL="0" distR="0" wp14:anchorId="1826E975" wp14:editId="1D783003">
-            <wp:extent cx="5772150" cy="4298950"/>
-            <wp:effectExtent l="0" t="0" r="0" b="6350"/>
-            <wp:docPr id="6" name="Picture 6"/>
+          <wp:inline distT="0" distB="0" distL="0" distR="0" wp14:anchorId="40413978" wp14:editId="033E0C54">
+            <wp:extent cx="5731510" cy="3439160"/>
+            <wp:effectExtent l="0" t="0" r="2540" b="8890"/>
+            <wp:docPr id="1" name="Picture 1"/>
             <wp:cNvGraphicFramePr>
               <a:graphicFrameLocks xmlns:a="http://schemas.openxmlformats.org/drawingml/2006/main" noChangeAspect="1"/>
             </wp:cNvGraphicFramePr>
@@ -98,7 +98,7 @@
               <a:graphicData uri="http://schemas.openxmlformats.org/drawingml/2006/picture">
                 <pic:pic xmlns:pic="http://schemas.openxmlformats.org/drawingml/2006/picture">
                   <pic:nvPicPr>
-                    <pic:cNvPr id="6" name="Picture 6"/>
+                    <pic:cNvPr id="1" name="Picture 1"/>
                     <pic:cNvPicPr/>
                   </pic:nvPicPr>
                   <pic:blipFill>
@@ -116,7 +116,7 @@
                   <pic:spPr>
                     <a:xfrm>
                       <a:off x="0" y="0"/>
-                      <a:ext cx="5772150" cy="4298950"/>
+                      <a:ext cx="5731510" cy="3439160"/>
                     </a:xfrm>
                     <a:prstGeom prst="rect">
                       <a:avLst/>
@@ -146,25 +146,79 @@
           <w:szCs w:val="20"/>
           <w:lang w:val="en-US"/>
         </w:rPr>
-        <w:t xml:space="preserve">The graph shown above clearly shows that the average life span has increased over the years in Germany. </w:t>
-      </w:r>
-      <w:r>
-        <w:rPr>
-          <w:rFonts w:ascii="Verdana" w:hAnsi="Verdana"/>
-          <w:sz w:val="20"/>
-          <w:szCs w:val="20"/>
-          <w:lang w:val="en-US"/>
-        </w:rPr>
-        <w:t xml:space="preserve">The average life span for males was roughly around 62 years in 1956 whereas in 2020, it was around 76 years. For females, it was around 66 years in 1956 and around 82 years in 2020. </w:t>
-      </w:r>
-      <w:r>
-        <w:rPr>
-          <w:rFonts w:ascii="Verdana" w:hAnsi="Verdana"/>
-          <w:sz w:val="20"/>
-          <w:szCs w:val="20"/>
-          <w:lang w:val="en-US"/>
-        </w:rPr>
-        <w:t xml:space="preserve">It can be clearly seen that the average life span in Germany has increased over the years. The main reason for this increase is due to advancements in health technologies. Digital health and innovations in health has played a significant role in extending the life of individuals. It can also be seen in the graph that males generally have a shorter life span compared to females. In 2020, it can be seen that the difference between males and females is around 6 years. The graph shown above is an interactive graph and the particular years can be zoomed in </w:t>
+        <w:t xml:space="preserve">The graph shown above clearly shows that the average </w:t>
+      </w:r>
+      <w:r>
+        <w:rPr>
+          <w:rFonts w:ascii="Verdana" w:hAnsi="Verdana"/>
+          <w:sz w:val="20"/>
+          <w:szCs w:val="20"/>
+          <w:lang w:val="en-US"/>
+        </w:rPr>
+        <w:t>age at death</w:t>
+      </w:r>
+      <w:r>
+        <w:rPr>
+          <w:rFonts w:ascii="Verdana" w:hAnsi="Verdana"/>
+          <w:sz w:val="20"/>
+          <w:szCs w:val="20"/>
+          <w:lang w:val="en-US"/>
+        </w:rPr>
+        <w:t xml:space="preserve"> has increased over the years in Germany. </w:t>
+      </w:r>
+      <w:r>
+        <w:rPr>
+          <w:rFonts w:ascii="Verdana" w:hAnsi="Verdana"/>
+          <w:sz w:val="20"/>
+          <w:szCs w:val="20"/>
+          <w:lang w:val="en-US"/>
+        </w:rPr>
+        <w:t xml:space="preserve">The average </w:t>
+      </w:r>
+      <w:r>
+        <w:rPr>
+          <w:rFonts w:ascii="Verdana" w:hAnsi="Verdana"/>
+          <w:sz w:val="20"/>
+          <w:szCs w:val="20"/>
+          <w:lang w:val="en-US"/>
+        </w:rPr>
+        <w:t xml:space="preserve">age at death </w:t>
+      </w:r>
+      <w:r>
+        <w:rPr>
+          <w:rFonts w:ascii="Verdana" w:hAnsi="Verdana"/>
+          <w:sz w:val="20"/>
+          <w:szCs w:val="20"/>
+          <w:lang w:val="en-US"/>
+        </w:rPr>
+        <w:t xml:space="preserve">for males was roughly around 62 years in 1956 whereas in 2020, it was around 76 years. For females, it was around 66 years in 1956 and around 82 years in 2020. </w:t>
+      </w:r>
+      <w:r>
+        <w:rPr>
+          <w:rFonts w:ascii="Verdana" w:hAnsi="Verdana"/>
+          <w:sz w:val="20"/>
+          <w:szCs w:val="20"/>
+          <w:lang w:val="en-US"/>
+        </w:rPr>
+        <w:t xml:space="preserve">It can be clearly seen that the average </w:t>
+      </w:r>
+      <w:r>
+        <w:rPr>
+          <w:rFonts w:ascii="Verdana" w:hAnsi="Verdana"/>
+          <w:sz w:val="20"/>
+          <w:szCs w:val="20"/>
+          <w:lang w:val="en-US"/>
+        </w:rPr>
+        <w:t xml:space="preserve">age at death </w:t>
+      </w:r>
+      <w:r>
+        <w:rPr>
+          <w:rFonts w:ascii="Verdana" w:hAnsi="Verdana"/>
+          <w:sz w:val="20"/>
+          <w:szCs w:val="20"/>
+          <w:lang w:val="en-US"/>
+        </w:rPr>
+        <w:t xml:space="preserve">in Germany has increased over the years. The main reason for this increase is due to advancements in health technologies. Digital health and innovations in health has played a significant role in extending the life of individuals. It can also be seen in the graph that males generally have a shorter life span compared to females. In 2020, it can be seen that the difference between males and females is around 6 years. The graph shown above is an interactive graph and the particular years can be zoomed in </w:t>
       </w:r>
       <w:proofErr w:type="spellStart"/>
       <w:r>
@@ -184,17 +238,7 @@
           <w:szCs w:val="20"/>
           <w:lang w:val="en-US"/>
         </w:rPr>
-        <w:t xml:space="preserve"> </w:t>
-      </w:r>
-      <w:r>
-        <w:rPr>
-          <w:rFonts w:ascii="Verdana" w:hAnsi="Verdana"/>
-          <w:sz w:val="20"/>
-          <w:szCs w:val="20"/>
-          <w:lang w:val="en-US"/>
-        </w:rPr>
-        <w:lastRenderedPageBreak/>
-        <w:t>notebook.</w:t>
+        <w:t xml:space="preserve"> notebook.</w:t>
       </w:r>
       <w:r>
         <w:rPr>
@@ -212,7 +256,25 @@
           <w:szCs w:val="20"/>
           <w:lang w:val="en-US"/>
         </w:rPr>
-        <w:t xml:space="preserve"> data for 2021 was missing in the dataset and the author predicts that the average life span would most likely have fallen due to the COVID-19 pandemic.</w:t>
+        <w:t xml:space="preserve"> data for 2021 was missing in the dataset and the author predicts that the average </w:t>
+      </w:r>
+      <w:r>
+        <w:rPr>
+          <w:rFonts w:ascii="Verdana" w:hAnsi="Verdana"/>
+          <w:sz w:val="20"/>
+          <w:szCs w:val="20"/>
+          <w:lang w:val="en-US"/>
+        </w:rPr>
+        <w:t>age at death</w:t>
+      </w:r>
+      <w:r>
+        <w:rPr>
+          <w:rFonts w:ascii="Verdana" w:hAnsi="Verdana"/>
+          <w:sz w:val="20"/>
+          <w:szCs w:val="20"/>
+          <w:lang w:val="en-US"/>
+        </w:rPr>
+        <w:t xml:space="preserve"> would most likely have fallen due to the COVID-19 pandemic.</w:t>
       </w:r>
     </w:p>
     <w:p>
@@ -253,6 +315,7 @@
           <w:szCs w:val="20"/>
           <w:lang w:val="en-US"/>
         </w:rPr>
+        <w:lastRenderedPageBreak/>
         <w:drawing>
           <wp:inline distT="0" distB="0" distL="0" distR="0" wp14:anchorId="722DED89" wp14:editId="7FCB6E8E">
             <wp:extent cx="5581650" cy="3942715"/>
@@ -374,8 +437,45 @@
           <w:szCs w:val="20"/>
           <w:lang w:val="en-US"/>
         </w:rPr>
-        <w:t xml:space="preserve">The graph shows how the avoidable mortality rates have fallen over the years.  The dataset has information on the total number of preventable and treatable deaths each </w:t>
-      </w:r>
+        <w:t>The graph shows how the avoidable mortality rates have fallen over the years.  The dataset has information on the total number of preventable and treatable deaths each year. The years 2000-2019 has been included in the dataset</w:t>
+      </w:r>
+      <w:r>
+        <w:rPr>
+          <w:rFonts w:ascii="Verdana" w:hAnsi="Verdana"/>
+          <w:sz w:val="20"/>
+          <w:szCs w:val="20"/>
+          <w:lang w:val="en-US"/>
+        </w:rPr>
+        <w:t xml:space="preserve">. The graph shows how the total number of avoidable mortality deaths has plummeted over the years in Germany. </w:t>
+      </w:r>
+      <w:r>
+        <w:rPr>
+          <w:rFonts w:ascii="Verdana" w:hAnsi="Verdana"/>
+          <w:sz w:val="20"/>
+          <w:szCs w:val="20"/>
+          <w:lang w:val="en-US"/>
+        </w:rPr>
+        <w:t>The graph also shows how avoidable mortality cases is much higher in males compared to females. Although the numbers have decreased</w:t>
+      </w:r>
+      <w:r>
+        <w:rPr>
+          <w:rFonts w:ascii="Verdana" w:hAnsi="Verdana"/>
+          <w:sz w:val="20"/>
+          <w:szCs w:val="20"/>
+          <w:lang w:val="en-US"/>
+        </w:rPr>
+        <w:t xml:space="preserve"> over the years</w:t>
+      </w:r>
+      <w:r>
+        <w:rPr>
+          <w:rFonts w:ascii="Verdana" w:hAnsi="Verdana"/>
+          <w:sz w:val="20"/>
+          <w:szCs w:val="20"/>
+          <w:lang w:val="en-US"/>
+        </w:rPr>
+        <w:t xml:space="preserve">, the number of deaths </w:t>
+      </w:r>
+      <w:proofErr w:type="gramStart"/>
       <w:r>
         <w:rPr>
           <w:rFonts w:ascii="Verdana" w:hAnsi="Verdana"/>
@@ -384,52 +484,6 @@
           <w:lang w:val="en-US"/>
         </w:rPr>
         <w:lastRenderedPageBreak/>
-        <w:t>year. The years 2000-2019 has been included in the dataset</w:t>
-      </w:r>
-      <w:r>
-        <w:rPr>
-          <w:rFonts w:ascii="Verdana" w:hAnsi="Verdana"/>
-          <w:sz w:val="20"/>
-          <w:szCs w:val="20"/>
-          <w:lang w:val="en-US"/>
-        </w:rPr>
-        <w:t xml:space="preserve">. The graph shows how the total number of avoidable mortality deaths has plummeted over the years in Germany. </w:t>
-      </w:r>
-      <w:r>
-        <w:rPr>
-          <w:rFonts w:ascii="Verdana" w:hAnsi="Verdana"/>
-          <w:sz w:val="20"/>
-          <w:szCs w:val="20"/>
-          <w:lang w:val="en-US"/>
-        </w:rPr>
-        <w:t>The graph also shows how avoidable mortality cases is much higher in males compared to females. Although the numbers have decreased</w:t>
-      </w:r>
-      <w:r>
-        <w:rPr>
-          <w:rFonts w:ascii="Verdana" w:hAnsi="Verdana"/>
-          <w:sz w:val="20"/>
-          <w:szCs w:val="20"/>
-          <w:lang w:val="en-US"/>
-        </w:rPr>
-        <w:t xml:space="preserve"> over the years</w:t>
-      </w:r>
-      <w:r>
-        <w:rPr>
-          <w:rFonts w:ascii="Verdana" w:hAnsi="Verdana"/>
-          <w:sz w:val="20"/>
-          <w:szCs w:val="20"/>
-          <w:lang w:val="en-US"/>
-        </w:rPr>
-        <w:t xml:space="preserve">, the number of deaths </w:t>
-      </w:r>
-      <w:proofErr w:type="gramStart"/>
-      <w:r>
-        <w:rPr>
-          <w:rFonts w:ascii="Verdana" w:hAnsi="Verdana"/>
-          <w:sz w:val="20"/>
-          <w:szCs w:val="20"/>
-          <w:lang w:val="en-US"/>
-        </w:rPr>
         <w:t>are</w:t>
       </w:r>
       <w:proofErr w:type="gramEnd"/>
@@ -685,17 +739,7 @@
           <w:szCs w:val="20"/>
           <w:lang w:val="en-US"/>
         </w:rPr>
-        <w:t xml:space="preserve">. Breast cancer can be treated if it is identified at </w:t>
-      </w:r>
-      <w:r>
-        <w:rPr>
-          <w:rFonts w:ascii="Verdana" w:hAnsi="Verdana"/>
-          <w:sz w:val="20"/>
-          <w:szCs w:val="20"/>
-          <w:lang w:val="en-US"/>
-        </w:rPr>
-        <w:lastRenderedPageBreak/>
-        <w:t>a very early stage.</w:t>
+        <w:t>. Breast cancer can be treated if it is identified at a very early stage.</w:t>
       </w:r>
       <w:r>
         <w:rPr>
@@ -781,6 +825,7 @@
           <w:szCs w:val="20"/>
           <w:lang w:val="en-US"/>
         </w:rPr>
+        <w:lastRenderedPageBreak/>
         <w:drawing>
           <wp:inline distT="0" distB="0" distL="0" distR="0" wp14:anchorId="3D6C4BF0" wp14:editId="69291E3E">
             <wp:extent cx="5731510" cy="4298950"/>
@@ -921,7 +966,25 @@
           <w:szCs w:val="20"/>
           <w:lang w:val="en-US"/>
         </w:rPr>
-        <w:t>improvements in medical care is needed to prevent cases of treatable and preventable mortality. The author also believes that the difference in average life span between males and females can be reduced if the avoidable mortality cases are prevented. The author predicts that if the avoidable mortality cases are reduced and more innovations in health technologies are made, the average life span for both males and females would likely increase. Digital health would play a significant role when it comes to diagnosing cases at an early stag</w:t>
+        <w:t xml:space="preserve">improvements in medical care is needed to prevent cases of treatable and preventable mortality. The author also believes that the difference in average life span between males and females can be reduced if the avoidable mortality cases are prevented. The author predicts that if the avoidable mortality cases are reduced and more innovations in health technologies are made, the average </w:t>
+      </w:r>
+      <w:r>
+        <w:rPr>
+          <w:rFonts w:ascii="Verdana" w:hAnsi="Verdana"/>
+          <w:sz w:val="20"/>
+          <w:szCs w:val="20"/>
+          <w:lang w:val="en-US"/>
+        </w:rPr>
+        <w:t>age at death and lifespan</w:t>
+      </w:r>
+      <w:r>
+        <w:rPr>
+          <w:rFonts w:ascii="Verdana" w:hAnsi="Verdana"/>
+          <w:sz w:val="20"/>
+          <w:szCs w:val="20"/>
+          <w:lang w:val="en-US"/>
+        </w:rPr>
+        <w:t xml:space="preserve"> for both males and females would likely increase. Digital health would play a significant role when it comes to diagnosing cases at an early stag</w:t>
       </w:r>
       <w:r>
         <w:rPr>

</xml_diff>